<commit_message>
added some comments and documentation
</commit_message>
<xml_diff>
--- a/documentation/documentation.docx
+++ b/documentation/documentation.docx
@@ -385,7 +385,13 @@
       </w:r>
       <w:proofErr w:type="spellEnd"/>
       <w:r>
-        <w:t xml:space="preserve"> class where each method represented a different type of SQL statement (e.g. select, insert, update).  To provide more flexibility, some methods took ‘id’ as a parameter, either a list or single integer, which was passed from the View layer.  Also, insert/update statements were genericized, with help from the model class, so that if a new field is added, these queries do not need to be updated.</w:t>
+        <w:t xml:space="preserve"> class where each method represented a different type of SQL statement (e.g. select, insert, update).  To provide more flexibility, some methods took ‘id’ as a parameter, either a list or single integer, which was passed from the View layer.  Also, insert/update statements were genericized, with help from the model class</w:t>
+      </w:r>
+      <w:r>
+        <w:t>’s methods</w:t>
+      </w:r>
+      <w:r>
+        <w:t>, so that if a new field is added, these queries do not need to be updated.</w:t>
       </w:r>
     </w:p>
     <w:p>
@@ -430,10 +436,7 @@
     </w:p>
     <w:p>
       <w:r>
-        <w:t>This feat</w:t>
-      </w:r>
-      <w:r>
-        <w:t xml:space="preserve">ure, implemented in </w:t>
+        <w:t xml:space="preserve">This feature, implemented in </w:t>
       </w:r>
       <w:proofErr w:type="spellStart"/>
       <w:r>
@@ -449,81 +452,78 @@
       </w:r>
       <w:proofErr w:type="spellEnd"/>
       <w:r>
-        <w:t xml:space="preserve"> format.</w:t>
-      </w:r>
+        <w:t xml:space="preserve"> format. </w:t>
+      </w:r>
+    </w:p>
+    <w:p>
+      <w:pPr>
+        <w:pStyle w:val="Heading3"/>
+      </w:pPr>
+      <w:r>
+        <w:t>Search</w:t>
+      </w:r>
+    </w:p>
+    <w:p>
+      <w:r>
+        <w:t xml:space="preserve">On the UI, the user is able to search for records through an input box.  </w:t>
+      </w:r>
+      <w:r>
+        <w:t xml:space="preserve">This feature, implemented in the View as a </w:t>
+      </w:r>
+      <w:proofErr w:type="spellStart"/>
+      <w:r>
+        <w:t>javascript</w:t>
+      </w:r>
+      <w:proofErr w:type="spellEnd"/>
+      <w:r>
+        <w:t xml:space="preserve"> function, searches the list of records in real-time</w:t>
+      </w:r>
+      <w:r>
+        <w:t>.</w:t>
+      </w:r>
+    </w:p>
+    <w:p>
+      <w:pPr>
+        <w:pStyle w:val="Heading3"/>
+      </w:pPr>
+      <w:r>
+        <w:t>View IEEE formatted citation</w:t>
+      </w:r>
+    </w:p>
+    <w:p>
+      <w:r>
+        <w:t xml:space="preserve">An important use case this system supports is viewing the citation in a format which can be easily extracted and used in a bibliography.  </w:t>
+      </w:r>
+    </w:p>
+    <w:p>
+      <w:r>
+        <w:t xml:space="preserve">I identified the </w:t>
+      </w:r>
+      <w:r>
+        <w:t xml:space="preserve">citation formatting classes/methods implemented by </w:t>
+      </w:r>
+      <w:proofErr w:type="spellStart"/>
+      <w:r>
+        <w:t>JabRef</w:t>
+      </w:r>
+      <w:proofErr w:type="spellEnd"/>
+      <w:r>
+        <w:t xml:space="preserve"> and used them for my own use since formatting is extremely difficult</w:t>
+      </w:r>
+      <w:r>
+        <w:t xml:space="preserve">.  All supporting classes are in the </w:t>
+      </w:r>
+      <w:proofErr w:type="spellStart"/>
+      <w:r>
+        <w:t>CitationForma</w:t>
+      </w:r>
+      <w:r>
+        <w:t>tting</w:t>
+      </w:r>
+      <w:proofErr w:type="spellEnd"/>
       <w:r>
         <w:t xml:space="preserve"> </w:t>
       </w:r>
-    </w:p>
-    <w:p>
-      <w:pPr>
-        <w:pStyle w:val="Heading3"/>
-      </w:pPr>
-      <w:r>
-        <w:t>Search</w:t>
-      </w:r>
-    </w:p>
-    <w:p>
-      <w:r>
-        <w:t xml:space="preserve">On the UI, the user is able to search for records through an input box.  </w:t>
-      </w:r>
-      <w:r>
-        <w:t xml:space="preserve">This feature, implemented in the View as a </w:t>
-      </w:r>
-      <w:proofErr w:type="spellStart"/>
-      <w:r>
-        <w:t>javascript</w:t>
-      </w:r>
-      <w:proofErr w:type="spellEnd"/>
-      <w:r>
-        <w:t xml:space="preserve"> function, searches the list of records in real-time</w:t>
-      </w:r>
-      <w:r>
-        <w:t>.</w:t>
-      </w:r>
-    </w:p>
-    <w:p>
-      <w:pPr>
-        <w:pStyle w:val="Heading3"/>
-      </w:pPr>
-      <w:r>
-        <w:t>View IEEE formatted citation</w:t>
-      </w:r>
-    </w:p>
-    <w:p>
-      <w:r>
-        <w:t xml:space="preserve">An important use case this system supports is viewing the citation in a format which can be easily extracted and used in a bibliography.  </w:t>
-      </w:r>
-    </w:p>
-    <w:p>
-      <w:r>
-        <w:t xml:space="preserve">I identified the </w:t>
-      </w:r>
-      <w:r>
-        <w:t xml:space="preserve">citation formatting classes/methods implemented by </w:t>
-      </w:r>
-      <w:proofErr w:type="spellStart"/>
-      <w:r>
-        <w:t>JabRef</w:t>
-      </w:r>
-      <w:proofErr w:type="spellEnd"/>
-      <w:r>
-        <w:t xml:space="preserve"> and used them for my own use since formatting is extremely difficult</w:t>
-      </w:r>
-      <w:r>
-        <w:t xml:space="preserve">.  All supporting classes are in the </w:t>
-      </w:r>
-      <w:proofErr w:type="spellStart"/>
-      <w:r>
-        <w:t>CitationForma</w:t>
-      </w:r>
-      <w:r>
-        <w:t>tting</w:t>
-      </w:r>
-      <w:proofErr w:type="spellEnd"/>
-      <w:r>
-        <w:t xml:space="preserve"> </w:t>
-      </w:r>
       <w:r>
         <w:t>package</w:t>
       </w:r>
@@ -536,125 +536,131 @@
       </w:r>
       <w:proofErr w:type="spellEnd"/>
       <w:r>
-        <w:t xml:space="preserve"> data model.  For the purposes of this project, I limited the citation style to just IEEE, but it could be extended to other formats, such as MLA, simply by passing the desired format as a parameter from the UI and referencing the supported XML stylesheet.</w:t>
-      </w:r>
-    </w:p>
-    <w:p>
-      <w:pPr>
-        <w:pStyle w:val="Heading3"/>
-      </w:pPr>
-      <w:r>
-        <w:t xml:space="preserve">Fetch/Import Records </w:t>
-      </w:r>
-      <w:r>
-        <w:t xml:space="preserve">from IEEE </w:t>
-      </w:r>
-      <w:proofErr w:type="spellStart"/>
-      <w:r>
-        <w:t>api</w:t>
-      </w:r>
-      <w:proofErr w:type="spellEnd"/>
-    </w:p>
-    <w:p>
-      <w:r>
-        <w:t xml:space="preserve">This application also allows the user to search entries in the IEEE database and import them into the system.  IEEE provides an </w:t>
-      </w:r>
-      <w:proofErr w:type="spellStart"/>
-      <w:r>
-        <w:t>api</w:t>
-      </w:r>
-      <w:proofErr w:type="spellEnd"/>
-      <w:r>
-        <w:t xml:space="preserve"> where if provided with a set of parameters, such as author or title, </w:t>
-      </w:r>
-      <w:r>
-        <w:t>a request</w:t>
-      </w:r>
-      <w:r>
-        <w:t xml:space="preserve"> returns</w:t>
-      </w:r>
-      <w:r>
-        <w:t xml:space="preserve"> an xml document of entries.  Once the </w:t>
-      </w:r>
-      <w:proofErr w:type="spellStart"/>
-      <w:r>
-        <w:t>api</w:t>
-      </w:r>
-      <w:proofErr w:type="spellEnd"/>
-      <w:r>
-        <w:t xml:space="preserve"> is called, xml elements are de-serialized and mapped to the data model’s (</w:t>
-      </w:r>
-      <w:proofErr w:type="spellStart"/>
-      <w:r>
-        <w:t>BibE</w:t>
-      </w:r>
-      <w:proofErr w:type="spellEnd"/>
-      <w:r>
-        <w:t>) fields through annotations (e.g. @</w:t>
-      </w:r>
-      <w:proofErr w:type="spellStart"/>
-      <w:r>
-        <w:t>XmlElement</w:t>
-      </w:r>
-      <w:proofErr w:type="spellEnd"/>
-      <w:r>
-        <w:t>).  After de-serialization, the list of entries are exposed to the UI where the user can select an entry and import it into the system directly.</w:t>
-      </w:r>
-    </w:p>
-    <w:p>
-      <w:r>
-        <w:t xml:space="preserve">I also experimented with the implementation of the Decorator pattern for creating the </w:t>
-      </w:r>
-      <w:proofErr w:type="spellStart"/>
-      <w:r>
-        <w:t>api’s</w:t>
-      </w:r>
-      <w:proofErr w:type="spellEnd"/>
-      <w:r>
-        <w:t xml:space="preserve"> request </w:t>
-      </w:r>
-      <w:proofErr w:type="spellStart"/>
-      <w:r>
-        <w:t>url</w:t>
-      </w:r>
-      <w:proofErr w:type="spellEnd"/>
-      <w:r>
-        <w:t xml:space="preserve">.  This can be found in the </w:t>
-      </w:r>
-      <w:proofErr w:type="spellStart"/>
-      <w:r>
-        <w:t>apiUrlCreator</w:t>
-      </w:r>
-      <w:proofErr w:type="spellEnd"/>
-      <w:r>
-        <w:t xml:space="preserve"> package.  Similar to the example in class, there’s a base </w:t>
-      </w:r>
-      <w:proofErr w:type="spellStart"/>
-      <w:r>
-        <w:t>url</w:t>
-      </w:r>
-      <w:proofErr w:type="spellEnd"/>
-      <w:r>
-        <w:t xml:space="preserve"> and several decorators (</w:t>
-      </w:r>
-      <w:proofErr w:type="spellStart"/>
-      <w:r>
-        <w:t>api</w:t>
-      </w:r>
-      <w:proofErr w:type="spellEnd"/>
-      <w:r>
-        <w:t xml:space="preserve"> parameters) which decorate the base </w:t>
-      </w:r>
-      <w:proofErr w:type="spellStart"/>
-      <w:r>
-        <w:t>url</w:t>
-      </w:r>
-      <w:proofErr w:type="spellEnd"/>
-      <w:r>
-        <w:t>.</w:t>
+        <w:t xml:space="preserve"> data model.  For the purposes of this project, I limited the citation style to just IEEE, but it could be extended to other formats, such as MLA, simply by passing the desired format as a parameter from the UI and referencing the supported XML stylesheet</w:t>
+      </w:r>
+      <w:r>
+        <w:t xml:space="preserve"> in code</w:t>
       </w:r>
       <w:bookmarkStart w:id="0" w:name="_GoBack"/>
       <w:bookmarkEnd w:id="0"/>
+      <w:r>
+        <w:t>.</w:t>
+      </w:r>
+    </w:p>
+    <w:p>
+      <w:pPr>
+        <w:pStyle w:val="Heading3"/>
+      </w:pPr>
+      <w:r>
+        <w:t xml:space="preserve">Fetch/Import Records </w:t>
+      </w:r>
+      <w:r>
+        <w:t xml:space="preserve">from IEEE </w:t>
+      </w:r>
+      <w:proofErr w:type="spellStart"/>
+      <w:r>
+        <w:t>api</w:t>
+      </w:r>
+      <w:proofErr w:type="spellEnd"/>
+    </w:p>
+    <w:p>
+      <w:r>
+        <w:t xml:space="preserve">This application also allows the user to search entries in the IEEE database and import them into the system.  IEEE provides an </w:t>
+      </w:r>
+      <w:proofErr w:type="spellStart"/>
+      <w:r>
+        <w:t>api</w:t>
+      </w:r>
+      <w:proofErr w:type="spellEnd"/>
+      <w:r>
+        <w:t xml:space="preserve"> where if provided with a set of parameters, such as author or title, </w:t>
+      </w:r>
+      <w:r>
+        <w:t>a request</w:t>
+      </w:r>
+      <w:r>
+        <w:t xml:space="preserve"> returns</w:t>
+      </w:r>
+      <w:r>
+        <w:t xml:space="preserve"> an xml document of entries.  Once the </w:t>
+      </w:r>
+      <w:proofErr w:type="spellStart"/>
+      <w:r>
+        <w:t>api</w:t>
+      </w:r>
+      <w:proofErr w:type="spellEnd"/>
+      <w:r>
+        <w:t xml:space="preserve"> is called, xml elements are de-serialized and mapped to the data model’s (</w:t>
+      </w:r>
+      <w:proofErr w:type="spellStart"/>
+      <w:r>
+        <w:t>BibE</w:t>
+      </w:r>
+      <w:proofErr w:type="spellEnd"/>
+      <w:r>
+        <w:t>) fields through annotations (e.g. @</w:t>
+      </w:r>
+      <w:proofErr w:type="spellStart"/>
+      <w:r>
+        <w:t>XmlElement</w:t>
+      </w:r>
+      <w:proofErr w:type="spellEnd"/>
+      <w:r>
+        <w:t>).  After de-serialization, the list of entries are exposed to the UI where the user can select an entry and import it into the system directly.</w:t>
+      </w:r>
+    </w:p>
+    <w:p>
+      <w:r>
+        <w:t xml:space="preserve">I also experimented with the implementation of the Decorator pattern for creating the </w:t>
+      </w:r>
+      <w:proofErr w:type="spellStart"/>
+      <w:r>
+        <w:t>api’s</w:t>
+      </w:r>
+      <w:proofErr w:type="spellEnd"/>
+      <w:r>
+        <w:t xml:space="preserve"> request </w:t>
+      </w:r>
+      <w:proofErr w:type="spellStart"/>
+      <w:r>
+        <w:t>url</w:t>
+      </w:r>
+      <w:proofErr w:type="spellEnd"/>
+      <w:r>
+        <w:t xml:space="preserve">.  This can be found in the </w:t>
+      </w:r>
+      <w:proofErr w:type="spellStart"/>
+      <w:r>
+        <w:t>apiUrlCreator</w:t>
+      </w:r>
+      <w:proofErr w:type="spellEnd"/>
+      <w:r>
+        <w:t xml:space="preserve"> package.  Similar to the example in class, there’s a base </w:t>
+      </w:r>
+      <w:proofErr w:type="spellStart"/>
+      <w:r>
+        <w:t>url</w:t>
+      </w:r>
+      <w:proofErr w:type="spellEnd"/>
+      <w:r>
+        <w:t xml:space="preserve"> and several decorators (</w:t>
+      </w:r>
+      <w:proofErr w:type="spellStart"/>
+      <w:r>
+        <w:t>api</w:t>
+      </w:r>
+      <w:proofErr w:type="spellEnd"/>
+      <w:r>
+        <w:t xml:space="preserve"> parameters) which decorate the base </w:t>
+      </w:r>
+      <w:proofErr w:type="spellStart"/>
+      <w:r>
+        <w:t>url</w:t>
+      </w:r>
+      <w:proofErr w:type="spellEnd"/>
+      <w:r>
+        <w:t>.</w:t>
+      </w:r>
     </w:p>
     <w:sectPr>
       <w:pgSz w:w="12240" w:h="15840"/>
@@ -1395,6 +1401,7 @@
   <w:style w:type="character" w:default="1" w:styleId="DefaultParagraphFont">
     <w:name w:val="Default Paragraph Font"/>
     <w:uiPriority w:val="1"/>
+    <w:semiHidden/>
     <w:unhideWhenUsed/>
   </w:style>
   <w:style w:type="table" w:default="1" w:styleId="TableNormal">

</xml_diff>